<commit_message>
Added explanation of CREATED_AT and UPDATED_AT fields.
</commit_message>
<xml_diff>
--- a/documentation/Specifikacija baze/SI3PSI_SpecifikacijaBaze.docx
+++ b/documentation/Specifikacija baze/SI3PSI_SpecifikacijaBaze.docx
@@ -1665,6 +1665,21 @@
     </w:p>
     <w:p>
       <w:pPr>
+        <w:rPr>
+          <w:rFonts w:ascii="Times New Roman" w:hAnsi="Times New Roman" w:cs="Times New Roman"/>
+        </w:rPr>
+      </w:pPr>
+      <w:r>
+        <w:rPr>
+          <w:rFonts w:ascii="Times New Roman" w:hAnsi="Times New Roman" w:cs="Times New Roman"/>
+        </w:rPr>
+        <w:t>U svakoj tabeli postoje polja CREATED_AT I UPDATED_AT tipe TIMESTAMP. Ova polja koristi radni okvir I belezi kada smo ubacili red u baza I kada smo ga izmenili.</w:t>
+      </w:r>
+      <w:bookmarkStart w:id="0" w:name="_GoBack"/>
+      <w:bookmarkEnd w:id="0"/>
+    </w:p>
+    <w:p>
+      <w:pPr>
         <w:pStyle w:val="Heading2"/>
       </w:pPr>
       <w:r>
@@ -3191,7 +3206,6 @@
         <w:pStyle w:val="Heading2"/>
       </w:pPr>
       <w:r>
-        <w:lastRenderedPageBreak/>
         <w:t>2.4</w:t>
       </w:r>
       <w:r>
@@ -10175,8 +10189,6 @@
               </w:rPr>
               <w:t>NOT NULL</w:t>
             </w:r>
-            <w:bookmarkStart w:id="0" w:name="_GoBack"/>
-            <w:bookmarkEnd w:id="0"/>
           </w:p>
         </w:tc>
       </w:tr>
@@ -11241,6 +11253,7 @@
   <w:style w:type="character" w:default="1" w:styleId="DefaultParagraphFont">
     <w:name w:val="Default Paragraph Font"/>
     <w:uiPriority w:val="1"/>
+    <w:semiHidden/>
     <w:unhideWhenUsed/>
   </w:style>
   <w:style w:type="table" w:default="1" w:styleId="TableNormal">
@@ -11545,6 +11558,7 @@
   <w:style w:type="character" w:default="1" w:styleId="DefaultParagraphFont">
     <w:name w:val="Default Paragraph Font"/>
     <w:uiPriority w:val="1"/>
+    <w:semiHidden/>
     <w:unhideWhenUsed/>
   </w:style>
   <w:style w:type="table" w:default="1" w:styleId="TableNormal">

</xml_diff>